<commit_message>
correcção de alguns requesitos
</commit_message>
<xml_diff>
--- a/BD/IntegracaoFluxo-BD_(INCOMPLETO).docx
+++ b/BD/IntegracaoFluxo-BD_(INCOMPLETO).docx
@@ -52,23 +52,7 @@
           <w:szCs w:val="22"/>
           <w:lang w:val="pt-PT"/>
         </w:rPr>
-        <w:t xml:space="preserve"> especificações foram planeadas com o intuito de promover um interacção simplista entre o </w:t>
-      </w:r>
-      <w:r>
-        <w:rPr>
-          <w:sz w:val="22"/>
-          <w:szCs w:val="22"/>
-          <w:lang w:val="pt-PT"/>
-        </w:rPr>
-        <w:t>utilizador e o fluxograma. Estamos</w:t>
-      </w:r>
-      <w:r>
-        <w:rPr>
-          <w:sz w:val="22"/>
-          <w:szCs w:val="22"/>
-          <w:lang w:val="pt-PT"/>
-        </w:rPr>
-        <w:t xml:space="preserve"> a assumir que todo o tipo de informação relevante ao fluxograma vai ser guardada na base de dados.</w:t>
+        <w:t xml:space="preserve"> especificações foram planeadas com o intuito de promover um interacção simplista entre o utilizador e o fluxograma. Estamos a assumir que todo o tipo de informação relevante ao fluxograma vai ser guardada na base de dados.</w:t>
       </w:r>
     </w:p>
     <w:p>
@@ -88,15 +72,7 @@
           <w:szCs w:val="22"/>
           <w:lang w:val="pt-PT"/>
         </w:rPr>
-        <w:t>Não sei até que ponto a cache do browser (ou a linguagem javascript em si) pode ser utilizada para guardar informação (ex: coordenadas das formas), por isso</w:t>
-      </w:r>
-      <w:r>
-        <w:rPr>
-          <w:sz w:val="22"/>
-          <w:szCs w:val="22"/>
-          <w:lang w:val="pt-PT"/>
-        </w:rPr>
-        <w:t xml:space="preserve"> vamos </w:t>
+        <w:t xml:space="preserve">Não sei até que ponto a cache do browser (ou a linguagem javascript em si) pode ser utilizada para guardar informação (ex: coordenadas das formas), por isso vamos </w:t>
       </w:r>
       <w:bookmarkStart w:id="0" w:name="_GoBack"/>
       <w:bookmarkEnd w:id="0"/>
@@ -158,47 +134,7 @@
           <w:szCs w:val="22"/>
           <w:lang w:val="pt-PT"/>
         </w:rPr>
-        <w:t>(</w:t>
-      </w:r>
-      <w:r>
-        <w:rPr>
-          <w:sz w:val="22"/>
-          <w:szCs w:val="22"/>
-          <w:lang w:val="pt-PT"/>
-        </w:rPr>
-        <w:t>Isto deve ser feito de modo a que, sempre que o utilizador reinicie a sessão, t</w:t>
-      </w:r>
-      <w:r>
-        <w:rPr>
-          <w:sz w:val="22"/>
-          <w:szCs w:val="22"/>
-          <w:lang w:val="pt-PT"/>
-        </w:rPr>
-        <w:t>odo</w:t>
-      </w:r>
-      <w:r>
-        <w:rPr>
-          <w:sz w:val="22"/>
-          <w:szCs w:val="22"/>
-          <w:lang w:val="pt-PT"/>
-        </w:rPr>
-        <w:t xml:space="preserve"> o ambiente gráfico</w:t>
-      </w:r>
-      <w:r>
-        <w:rPr>
-          <w:sz w:val="22"/>
-          <w:szCs w:val="22"/>
-          <w:lang w:val="pt-PT"/>
-        </w:rPr>
-        <w:t xml:space="preserve"> permaneça inalterado relativamente à sessão anterior</w:t>
-      </w:r>
-      <w:r>
-        <w:rPr>
-          <w:sz w:val="22"/>
-          <w:szCs w:val="22"/>
-          <w:lang w:val="pt-PT"/>
-        </w:rPr>
-        <w:t>)</w:t>
+        <w:t>(Isto deve ser feito de modo a que, sempre que o utilizador reinicie a sessão, todo o ambiente gráfico permaneça inalterado relativamente à sessão anterior)</w:t>
       </w:r>
     </w:p>
     <w:p>
@@ -224,23 +160,7 @@
           <w:szCs w:val="22"/>
           <w:lang w:val="pt-PT"/>
         </w:rPr>
-        <w:t>Para cada forma devem</w:t>
-      </w:r>
-      <w:r>
-        <w:rPr>
-          <w:sz w:val="22"/>
-          <w:szCs w:val="22"/>
-          <w:lang w:val="pt-PT"/>
-        </w:rPr>
-        <w:t xml:space="preserve"> ser guardadas todas instruções e </w:t>
-      </w:r>
-      <w:r>
-        <w:rPr>
-          <w:sz w:val="22"/>
-          <w:szCs w:val="22"/>
-          <w:lang w:val="pt-PT"/>
-        </w:rPr>
-        <w:t xml:space="preserve">condições inseridas nessa forma assim que o utilizador sai da sessão. </w:t>
+        <w:t xml:space="preserve">Para cada forma devem ser guardadas todas instruções e condições inseridas nessa forma assim que o utilizador sai da sessão. </w:t>
       </w:r>
     </w:p>
     <w:p>
@@ -266,31 +186,7 @@
           <w:szCs w:val="22"/>
           <w:lang w:val="pt-PT"/>
         </w:rPr>
-        <w:t xml:space="preserve">As instruções e </w:t>
-      </w:r>
-      <w:r>
-        <w:rPr>
-          <w:sz w:val="22"/>
-          <w:szCs w:val="22"/>
-          <w:lang w:val="pt-PT"/>
-        </w:rPr>
-        <w:t xml:space="preserve">condições </w:t>
-      </w:r>
-      <w:r>
-        <w:rPr>
-          <w:sz w:val="22"/>
-          <w:szCs w:val="22"/>
-          <w:lang w:val="pt-PT"/>
-        </w:rPr>
-        <w:t>acima referidas deverão ser</w:t>
-      </w:r>
-      <w:r>
-        <w:rPr>
-          <w:sz w:val="22"/>
-          <w:szCs w:val="22"/>
-          <w:lang w:val="pt-PT"/>
-        </w:rPr>
-        <w:t xml:space="preserve"> recarregadas numa sessão seguinte.</w:t>
+        <w:t>As instruções e condições acima referidas deverão ser recarregadas numa sessão seguinte.</w:t>
       </w:r>
     </w:p>
     <w:p>
@@ -308,8 +204,25 @@
           <w:szCs w:val="22"/>
           <w:lang w:val="pt-PT"/>
         </w:rPr>
-        <w:t>INTBD.00.03</w:t>
-      </w:r>
+        <w:t xml:space="preserve">INTBD.00.03- </w:t>
+      </w:r>
+      <w:r>
+        <w:rPr>
+          <w:sz w:val="22"/>
+          <w:szCs w:val="22"/>
+          <w:lang w:val="pt-PT"/>
+        </w:rPr>
+        <w:t>Mediante o fecho de sessão, as coordenadas das formas e conexões inseridas devem ser guardadas</w:t>
+      </w:r>
+    </w:p>
+    <w:p>
+      <w:pPr>
+        <w:rPr>
+          <w:sz w:val="22"/>
+          <w:szCs w:val="22"/>
+          <w:lang w:val="pt-PT"/>
+        </w:rPr>
+      </w:pPr>
       <w:r>
         <w:rPr>
           <w:b/>
@@ -317,55 +230,15 @@
           <w:szCs w:val="22"/>
           <w:lang w:val="pt-PT"/>
         </w:rPr>
-        <w:t xml:space="preserve">- </w:t>
-      </w:r>
-      <w:r>
-        <w:rPr>
-          <w:sz w:val="22"/>
-          <w:szCs w:val="22"/>
-          <w:lang w:val="pt-PT"/>
-        </w:rPr>
-        <w:t>Me</w:t>
-      </w:r>
-      <w:r>
-        <w:rPr>
-          <w:sz w:val="22"/>
-          <w:szCs w:val="22"/>
-          <w:lang w:val="pt-PT"/>
-        </w:rPr>
-        <w:t xml:space="preserve">diante o fecho de sessão, </w:t>
-      </w:r>
-      <w:r>
-        <w:rPr>
-          <w:sz w:val="22"/>
-          <w:szCs w:val="22"/>
-          <w:lang w:val="pt-PT"/>
-        </w:rPr>
-        <w:t>as coordenadas das formas</w:t>
-      </w:r>
-      <w:r>
-        <w:rPr>
-          <w:sz w:val="22"/>
-          <w:szCs w:val="22"/>
-          <w:lang w:val="pt-PT"/>
-        </w:rPr>
-        <w:t xml:space="preserve"> e </w:t>
-      </w:r>
-      <w:r>
-        <w:rPr>
-          <w:sz w:val="22"/>
-          <w:szCs w:val="22"/>
-          <w:lang w:val="pt-PT"/>
-        </w:rPr>
-        <w:t>conexões</w:t>
-      </w:r>
-      <w:r>
-        <w:rPr>
-          <w:sz w:val="22"/>
-          <w:szCs w:val="22"/>
-          <w:lang w:val="pt-PT"/>
-        </w:rPr>
-        <w:t xml:space="preserve"> inseridas devem ser guardadas</w:t>
+        <w:t xml:space="preserve">INTBD.00.04  –  </w:t>
+      </w:r>
+      <w:r>
+        <w:rPr>
+          <w:sz w:val="22"/>
+          <w:szCs w:val="22"/>
+          <w:lang w:val="pt-PT"/>
+        </w:rPr>
+        <w:t>As formas devem aparecer na mesma posição quando um utilizador reinicia a sessão</w:t>
       </w:r>
     </w:p>
     <w:p>
@@ -383,67 +256,7 @@
           <w:szCs w:val="22"/>
           <w:lang w:val="pt-PT"/>
         </w:rPr>
-        <w:t xml:space="preserve">INTBD.00.04  –  </w:t>
-      </w:r>
-      <w:r>
-        <w:rPr>
-          <w:sz w:val="22"/>
-          <w:szCs w:val="22"/>
-          <w:lang w:val="pt-PT"/>
-        </w:rPr>
-        <w:t xml:space="preserve">As formas devem aparecer </w:t>
-      </w:r>
-      <w:r>
-        <w:rPr>
-          <w:sz w:val="22"/>
-          <w:szCs w:val="22"/>
-          <w:lang w:val="pt-PT"/>
-        </w:rPr>
-        <w:t>na mesma posição</w:t>
-      </w:r>
-      <w:r>
-        <w:rPr>
-          <w:sz w:val="22"/>
-          <w:szCs w:val="22"/>
-          <w:lang w:val="pt-PT"/>
-        </w:rPr>
-        <w:t xml:space="preserve"> quando um utilizador reinicia a sessão</w:t>
-      </w:r>
-    </w:p>
-    <w:p>
-      <w:pPr>
-        <w:rPr>
-          <w:sz w:val="22"/>
-          <w:szCs w:val="22"/>
-          <w:lang w:val="pt-PT"/>
-        </w:rPr>
-      </w:pPr>
-      <w:r>
-        <w:rPr>
-          <w:b/>
-          <w:sz w:val="22"/>
-          <w:szCs w:val="22"/>
-          <w:lang w:val="pt-PT"/>
-        </w:rPr>
-        <w:t>INTBD.00.05</w:t>
-      </w:r>
-      <w:r>
-        <w:rPr>
-          <w:b/>
-          <w:sz w:val="22"/>
-          <w:szCs w:val="22"/>
-          <w:lang w:val="pt-PT"/>
-        </w:rPr>
-        <w:t xml:space="preserve"> </w:t>
-      </w:r>
-      <w:r>
-        <w:rPr>
-          <w:b/>
-          <w:sz w:val="22"/>
-          <w:szCs w:val="22"/>
-          <w:lang w:val="pt-PT"/>
-        </w:rPr>
-        <w:t>–</w:t>
+        <w:t>INTBD.00.05 –</w:t>
       </w:r>
       <w:r>
         <w:rPr>
@@ -513,8 +326,25 @@
           <w:szCs w:val="22"/>
           <w:lang w:val="pt-PT"/>
         </w:rPr>
-        <w:t>INTBD.00.06</w:t>
-      </w:r>
+        <w:t xml:space="preserve">INTBD.00.06 – </w:t>
+      </w:r>
+      <w:r>
+        <w:rPr>
+          <w:sz w:val="22"/>
+          <w:szCs w:val="22"/>
+          <w:lang w:val="pt-PT"/>
+        </w:rPr>
+        <w:t>O sistema deve perguntar se o utilizador pretende guardar as alterações quando este tentar finalizar a sessão.</w:t>
+      </w:r>
+    </w:p>
+    <w:p>
+      <w:pPr>
+        <w:rPr>
+          <w:sz w:val="22"/>
+          <w:szCs w:val="22"/>
+          <w:lang w:val="pt-PT"/>
+        </w:rPr>
+      </w:pPr>
       <w:r>
         <w:rPr>
           <w:b/>
@@ -522,98 +352,15 @@
           <w:szCs w:val="22"/>
           <w:lang w:val="pt-PT"/>
         </w:rPr>
-        <w:t xml:space="preserve"> – </w:t>
-      </w:r>
-      <w:r>
-        <w:rPr>
-          <w:sz w:val="22"/>
-          <w:szCs w:val="22"/>
-          <w:lang w:val="pt-PT"/>
-        </w:rPr>
-        <w:t>O</w:t>
-      </w:r>
-      <w:r>
-        <w:rPr>
-          <w:sz w:val="22"/>
-          <w:szCs w:val="22"/>
-          <w:lang w:val="pt-PT"/>
-        </w:rPr>
-        <w:t xml:space="preserve"> sistema deve perguntar se o utilizador pretende guardar as alterações</w:t>
-      </w:r>
-      <w:r>
-        <w:rPr>
-          <w:sz w:val="22"/>
-          <w:szCs w:val="22"/>
-          <w:lang w:val="pt-PT"/>
-        </w:rPr>
-        <w:t xml:space="preserve"> quando este tentar finalizar a sessão</w:t>
-      </w:r>
-      <w:r>
-        <w:rPr>
-          <w:sz w:val="22"/>
-          <w:szCs w:val="22"/>
-          <w:lang w:val="pt-PT"/>
-        </w:rPr>
-        <w:t>.</w:t>
-      </w:r>
-    </w:p>
-    <w:p>
-      <w:pPr>
-        <w:rPr>
-          <w:sz w:val="22"/>
-          <w:szCs w:val="22"/>
-          <w:lang w:val="pt-PT"/>
-        </w:rPr>
-      </w:pPr>
-      <w:r>
-        <w:rPr>
-          <w:b/>
-          <w:sz w:val="22"/>
-          <w:szCs w:val="22"/>
-          <w:lang w:val="pt-PT"/>
-        </w:rPr>
-        <w:t>INTBD.00.07</w:t>
-      </w:r>
-      <w:r>
-        <w:rPr>
-          <w:b/>
-          <w:sz w:val="22"/>
-          <w:szCs w:val="22"/>
-          <w:lang w:val="pt-PT"/>
-        </w:rPr>
-        <w:t xml:space="preserve"> – </w:t>
-      </w:r>
-      <w:r>
-        <w:rPr>
-          <w:sz w:val="22"/>
-          <w:szCs w:val="22"/>
-          <w:lang w:val="pt-PT"/>
-        </w:rPr>
-        <w:t>O sistema deve permitir ao utilizador guardar</w:t>
-      </w:r>
-      <w:r>
-        <w:rPr>
-          <w:sz w:val="22"/>
-          <w:szCs w:val="22"/>
-          <w:lang w:val="pt-PT"/>
-        </w:rPr>
-        <w:t xml:space="preserve"> </w:t>
-      </w:r>
-      <w:r>
-        <w:rPr>
-          <w:sz w:val="22"/>
-          <w:szCs w:val="22"/>
-          <w:lang w:val="pt-PT"/>
-        </w:rPr>
-        <w:t>as alterações feitas no fluxograma</w:t>
-      </w:r>
-      <w:r>
-        <w:rPr>
-          <w:sz w:val="22"/>
-          <w:szCs w:val="22"/>
-          <w:lang w:val="pt-PT"/>
-        </w:rPr>
-        <w:t>.</w:t>
+        <w:t xml:space="preserve">INTBD.00.07 – </w:t>
+      </w:r>
+      <w:r>
+        <w:rPr>
+          <w:sz w:val="22"/>
+          <w:szCs w:val="22"/>
+          <w:lang w:val="pt-PT"/>
+        </w:rPr>
+        <w:t>O sistema deve permitir ao utilizador guardar as alterações feitas no fluxograma.</w:t>
       </w:r>
     </w:p>
     <w:p>
@@ -658,8 +405,25 @@
           <w:szCs w:val="22"/>
           <w:lang w:val="pt-PT"/>
         </w:rPr>
-        <w:t>INTBD.00.09</w:t>
-      </w:r>
+        <w:t xml:space="preserve">INTBD.00.09 – </w:t>
+      </w:r>
+      <w:r>
+        <w:rPr>
+          <w:sz w:val="22"/>
+          <w:szCs w:val="22"/>
+          <w:lang w:val="pt-PT"/>
+        </w:rPr>
+        <w:t>O sistema deve permitir o restauro do estado do fluxograma(ou do último ponto de restauro) se a sessão anterior foi encerrada de forma abrupta.</w:t>
+      </w:r>
+    </w:p>
+    <w:p>
+      <w:pPr>
+        <w:rPr>
+          <w:sz w:val="22"/>
+          <w:szCs w:val="22"/>
+          <w:lang w:val="pt-PT"/>
+        </w:rPr>
+      </w:pPr>
       <w:r>
         <w:rPr>
           <w:b/>
@@ -667,15 +431,15 @@
           <w:szCs w:val="22"/>
           <w:lang w:val="pt-PT"/>
         </w:rPr>
-        <w:t xml:space="preserve"> – </w:t>
-      </w:r>
-      <w:r>
-        <w:rPr>
-          <w:sz w:val="22"/>
-          <w:szCs w:val="22"/>
-          <w:lang w:val="pt-PT"/>
-        </w:rPr>
-        <w:t>O sistema deve permitir o restauro do estado do fluxograma(ou do último ponto de restauro) se a sessão anterior foi encerrada de forma abrupta.</w:t>
+        <w:t xml:space="preserve">INTBD.00.10 – </w:t>
+      </w:r>
+      <w:r>
+        <w:rPr>
+          <w:sz w:val="22"/>
+          <w:szCs w:val="22"/>
+          <w:lang w:val="pt-PT"/>
+        </w:rPr>
+        <w:t>Se não for possível o restauro do estado do fluxograma acima referido, então o  sistema deve permitir  ao utilizador continuação do trabalho num ponto de restauro anterior.</w:t>
       </w:r>
     </w:p>
     <w:p>
@@ -693,55 +457,15 @@
           <w:szCs w:val="22"/>
           <w:lang w:val="pt-PT"/>
         </w:rPr>
-        <w:t xml:space="preserve">INTBD.00.10 – </w:t>
-      </w:r>
-      <w:r>
-        <w:rPr>
-          <w:sz w:val="22"/>
-          <w:szCs w:val="22"/>
-          <w:lang w:val="pt-PT"/>
-        </w:rPr>
-        <w:t>Se não for possível o restauro do estado do fluxograma acima referido, então o  sistema deve</w:t>
-      </w:r>
-      <w:r>
-        <w:rPr>
-          <w:sz w:val="22"/>
-          <w:szCs w:val="22"/>
-          <w:lang w:val="pt-PT"/>
-        </w:rPr>
-        <w:t xml:space="preserve"> permitir </w:t>
-      </w:r>
-      <w:r>
-        <w:rPr>
-          <w:sz w:val="22"/>
-          <w:szCs w:val="22"/>
-          <w:lang w:val="pt-PT"/>
-        </w:rPr>
-        <w:t xml:space="preserve"> </w:t>
-      </w:r>
-      <w:r>
-        <w:rPr>
-          <w:sz w:val="22"/>
-          <w:szCs w:val="22"/>
-          <w:lang w:val="pt-PT"/>
-        </w:rPr>
-        <w:t>ao utilizador continuação do trabalho</w:t>
-      </w:r>
-      <w:r>
-        <w:rPr>
-          <w:sz w:val="22"/>
-          <w:szCs w:val="22"/>
-          <w:lang w:val="pt-PT"/>
-        </w:rPr>
-        <w:t xml:space="preserve"> nu</w:t>
-      </w:r>
-      <w:r>
-        <w:rPr>
-          <w:sz w:val="22"/>
-          <w:szCs w:val="22"/>
-          <w:lang w:val="pt-PT"/>
-        </w:rPr>
-        <w:t>m ponto de restauro anterior.</w:t>
+        <w:t xml:space="preserve">INTBD.00.11 – </w:t>
+      </w:r>
+      <w:r>
+        <w:rPr>
+          <w:sz w:val="22"/>
+          <w:szCs w:val="22"/>
+          <w:lang w:val="pt-PT"/>
+        </w:rPr>
+        <w:t>O sistema deve ter pelo menos 2 pontos de restauro para o requesito acima referido.</w:t>
       </w:r>
     </w:p>
     <w:p>
@@ -759,24 +483,15 @@
           <w:szCs w:val="22"/>
           <w:lang w:val="pt-PT"/>
         </w:rPr>
-        <w:t xml:space="preserve">INTBD.00.10 – </w:t>
-      </w:r>
-      <w:r>
-        <w:rPr>
-          <w:sz w:val="22"/>
-          <w:szCs w:val="22"/>
-          <w:lang w:val="pt-PT"/>
-        </w:rPr>
-        <w:t xml:space="preserve">O sistema deve ter pelo menos 2 pontos de restauro para </w:t>
-      </w:r>
-      <w:r>
-        <w:rPr>
-          <w:sz w:val="22"/>
-          <w:szCs w:val="22"/>
-          <w:lang w:val="pt-PT"/>
-        </w:rPr>
-        <w:t>o requesito acima referido.</w:t>
-      </w:r>
+        <w:t>INTBD.00.12 –</w:t>
+      </w:r>
+    </w:p>
+    <w:p>
+      <w:pPr>
+        <w:rPr>
+          <w:szCs w:val="22"/>
+        </w:rPr>
+      </w:pPr>
     </w:p>
     <w:sectPr>
       <w:pgSz w:w="12240" w:h="15840"/>
@@ -2221,7 +1936,7 @@
   <a:extraClrSchemeLst/>
   <a:extLst>
     <a:ext uri="{05A4C25C-085E-4340-85A3-A5531E510DB2}">
-      <thm15:themeFamily xmlns:thm15="http://schemas.microsoft.com/office/thememl/2012/main" xmlns="" name="Ion" id="{B8441ADB-2E43-4AF7-B97A-BD870242C6A8}" vid="{292E63A9-BB86-4E3D-B92A-7223C6510D2E}"/>
+      <thm15:themeFamily xmlns="" xmlns:thm15="http://schemas.microsoft.com/office/thememl/2012/main" name="Ion" id="{B8441ADB-2E43-4AF7-B97A-BD870242C6A8}" vid="{292E63A9-BB86-4E3D-B92A-7223C6510D2E}"/>
     </a:ext>
   </a:extLst>
 </a:theme>

</xml_diff>